<commit_message>
Added comments from Pieter and Chantel.
Added comments from Pieter and Chantel.
</commit_message>
<xml_diff>
--- a/Connecting_to_M2X_using_LuvitRED_v001draft.docx
+++ b/Connecting_to_M2X_using_LuvitRED_v001draft.docx
@@ -121,7 +121,6 @@
               <w:highlight w:val="lightGray"/>
             </w:rPr>
           </w:pPr>
-          <w:bookmarkStart w:id="0" w:name="_GoBack"/>
           <w:r>
             <w:rPr>
               <w:noProof/>
@@ -274,7 +273,7 @@
                           <w:sz w:val="36"/>
                           <w:szCs w:val="36"/>
                         </w:rPr>
-                        <w:t>26-Apr-16</w:t>
+                        <w:t>27-Apr-16</w:t>
                       </w:r>
                       <w:r>
                         <w:rPr>
@@ -346,10 +345,9 @@
             </w:drawing>
           </w:r>
         </w:p>
-        <w:bookmarkEnd w:id="0" w:displacedByCustomXml="next"/>
       </w:sdtContent>
     </w:sdt>
-    <w:bookmarkStart w:id="1" w:name="_Toc322079962" w:displacedByCustomXml="next"/>
+    <w:bookmarkStart w:id="0" w:name="_Toc322079962" w:displacedByCustomXml="next"/>
     <w:sdt>
       <w:sdtPr>
         <w:rPr>
@@ -883,14 +881,14 @@
       <w:pPr>
         <w:pStyle w:val="Heading1"/>
       </w:pPr>
-      <w:bookmarkStart w:id="2" w:name="_Toc429397644"/>
-      <w:bookmarkStart w:id="3" w:name="_Toc449437742"/>
+      <w:bookmarkStart w:id="1" w:name="_Toc429397644"/>
+      <w:bookmarkStart w:id="2" w:name="_Toc449437742"/>
       <w:r>
         <w:lastRenderedPageBreak/>
         <w:t>Introduction</w:t>
       </w:r>
+      <w:bookmarkEnd w:id="1"/>
       <w:bookmarkEnd w:id="2"/>
-      <w:bookmarkEnd w:id="3"/>
     </w:p>
     <w:p>
       <w:r>
@@ -1016,9 +1014,9 @@
       <w:pPr>
         <w:pStyle w:val="Heading1"/>
       </w:pPr>
-      <w:bookmarkStart w:id="4" w:name="_Toc449437743"/>
-      <w:bookmarkStart w:id="5" w:name="_Ref424543360"/>
-      <w:bookmarkStart w:id="6" w:name="_Toc429397645"/>
+      <w:bookmarkStart w:id="3" w:name="_Toc449437743"/>
+      <w:bookmarkStart w:id="4" w:name="_Ref424543360"/>
+      <w:bookmarkStart w:id="5" w:name="_Toc429397645"/>
       <w:r>
         <w:lastRenderedPageBreak/>
         <w:t xml:space="preserve">Configuring the </w:t>
@@ -1029,15 +1027,15 @@
       <w:r>
         <w:t xml:space="preserve"> platform.</w:t>
       </w:r>
-      <w:bookmarkEnd w:id="4"/>
+      <w:bookmarkEnd w:id="3"/>
     </w:p>
     <w:p>
       <w:pPr>
         <w:pStyle w:val="Heading2"/>
       </w:pPr>
-      <w:bookmarkStart w:id="7" w:name="_Ref448482996"/>
-      <w:bookmarkStart w:id="8" w:name="_Ref449427371"/>
-      <w:bookmarkStart w:id="9" w:name="_Toc449437744"/>
+      <w:bookmarkStart w:id="6" w:name="_Ref448482996"/>
+      <w:bookmarkStart w:id="7" w:name="_Ref449427371"/>
+      <w:bookmarkStart w:id="8" w:name="_Toc449437744"/>
       <w:r>
         <w:t>Creating</w:t>
       </w:r>
@@ -1047,36 +1045,22 @@
       <w:r>
         <w:t>device</w:t>
       </w:r>
+      <w:bookmarkEnd w:id="6"/>
+      <w:r>
+        <w:t xml:space="preserve"> on a new account</w:t>
+      </w:r>
       <w:bookmarkEnd w:id="7"/>
-      <w:r>
-        <w:t xml:space="preserve"> on a new account</w:t>
-      </w:r>
       <w:bookmarkEnd w:id="8"/>
-      <w:bookmarkEnd w:id="9"/>
-    </w:p>
-    <w:p>
-      <w:r>
-        <w:t xml:space="preserve">When creating a new account on the M2X platform, the user is prompted to create a new </w:t>
-      </w:r>
-      <w:proofErr w:type="spellStart"/>
-      <w:r>
-        <w:t>device</w:t>
-      </w:r>
-      <w:r>
-        <w:t>Start</w:t>
-      </w:r>
-      <w:proofErr w:type="spellEnd"/>
-      <w:r>
-        <w:t xml:space="preserve"> by log into your </w:t>
-      </w:r>
-      <w:r>
-        <w:t>M2X</w:t>
-      </w:r>
-      <w:r>
-        <w:t xml:space="preserve"> account.</w:t>
-      </w:r>
-      <w:r>
-        <w:t xml:space="preserve"> This section explains how to setup a new device in this case.</w:t>
+    </w:p>
+    <w:p>
+      <w:r>
+        <w:t>When creating a new account on the M2X platform, the user is prompted to create a new device</w:t>
+      </w:r>
+      <w:r>
+        <w:t xml:space="preserve">. </w:t>
+      </w:r>
+      <w:r>
+        <w:t>This section explains how to setup a new device in this case.</w:t>
       </w:r>
     </w:p>
     <w:p>
@@ -1088,7 +1072,16 @@
         </w:numPr>
       </w:pPr>
       <w:r>
-        <w:t xml:space="preserve">Only left hand side click on </w:t>
+        <w:t>On the</w:t>
+      </w:r>
+      <w:r>
+        <w:t xml:space="preserve"> left hand side</w:t>
+      </w:r>
+      <w:r>
+        <w:t>,</w:t>
+      </w:r>
+      <w:r>
+        <w:t xml:space="preserve"> click on </w:t>
       </w:r>
       <w:r>
         <w:t>Device</w:t>
@@ -1200,11 +1193,19 @@
         </w:numPr>
       </w:pPr>
       <w:r>
-        <w:t>Name your device (CloudGate) and click on Save</w:t>
+        <w:t>Name your device (</w:t>
+      </w:r>
+      <w:r>
+        <w:t xml:space="preserve">e.g. </w:t>
+      </w:r>
+      <w:r>
+        <w:t>CloudGate) and click on Save</w:t>
       </w:r>
       <w:r>
         <w:t>:</w:t>
       </w:r>
+      <w:bookmarkStart w:id="9" w:name="_GoBack"/>
+      <w:bookmarkEnd w:id="9"/>
     </w:p>
     <w:p>
       <w:pPr>
@@ -1441,7 +1442,13 @@
       </w:pPr>
       <w:bookmarkStart w:id="10" w:name="_Ref449427382"/>
       <w:r>
-        <w:t>Once on the newly created device, take note of the DEVICE ID and PRIMARY API KEY of the device</w:t>
+        <w:t>Once on the newly created device</w:t>
+      </w:r>
+      <w:r>
+        <w:t xml:space="preserve"> page</w:t>
+      </w:r>
+      <w:r>
+        <w:t>, take note of the DEVICE ID and PRIMARY API KEY of the device</w:t>
       </w:r>
       <w:r>
         <w:t>:</w:t>
@@ -1591,7 +1598,16 @@
         </w:numPr>
       </w:pPr>
       <w:r>
-        <w:t>Logging on your account and go to Devices. Then c</w:t>
+        <w:t>Log</w:t>
+      </w:r>
+      <w:r>
+        <w:t>in</w:t>
+      </w:r>
+      <w:r>
+        <w:t xml:space="preserve"> to</w:t>
+      </w:r>
+      <w:r>
+        <w:t xml:space="preserve"> your account and go to Devices. Then c</w:t>
       </w:r>
       <w:r>
         <w:t xml:space="preserve">lick on </w:t>
@@ -1717,7 +1733,10 @@
       </w:pPr>
       <w:r>
         <w:lastRenderedPageBreak/>
-        <w:t>Provide a Device Name, and make it a Private Device. Click on Create to finalize</w:t>
+        <w:t>Provide a Device Name</w:t>
+      </w:r>
+      <w:r>
+        <w:t xml:space="preserve"> and make it a Private Device. Click on Create to finalize</w:t>
       </w:r>
       <w:r>
         <w:t>:</w:t>
@@ -1810,7 +1829,10 @@
         <w:fldChar w:fldCharType="begin"/>
       </w:r>
       <w:r>
-        <w:instrText xml:space="preserve"> SEQ Figure \* ARABIC </w:instrText>
+        <w:instrText xml:space="preserve"> SEQ Figure \* ARAB</w:instrText>
+      </w:r>
+      <w:r>
+        <w:instrText xml:space="preserve">IC </w:instrText>
       </w:r>
       <w:r>
         <w:fldChar w:fldCharType="separate"/>
@@ -1931,7 +1953,7 @@
           <w:noProof/>
         </w:rPr>
         <w:pict>
-          <v:oval id="_x0000_s1055" style="position:absolute;left:0;text-align:left;margin-left:199.2pt;margin-top:111.1pt;width:65.75pt;height:19.05pt;z-index:251673600" filled="f" strokecolor="red" strokeweight="2.25pt"/>
+          <v:oval id="_x0000_s1055" style="position:absolute;left:0;text-align:left;margin-left:205.55pt;margin-top:117.7pt;width:65.75pt;height:19.05pt;z-index:251673600" filled="f" strokecolor="red" strokeweight="2.25pt"/>
         </w:pict>
       </w:r>
       <w:r>
@@ -2048,7 +2070,7 @@
           <w:noProof/>
         </w:rPr>
         <w:pict>
-          <v:oval id="_x0000_s1058" style="position:absolute;left:0;text-align:left;margin-left:42.95pt;margin-top:151.6pt;width:33.1pt;height:19.05pt;z-index:251676672" filled="f" strokecolor="red" strokeweight="2.25pt"/>
+          <v:oval id="_x0000_s1058" style="position:absolute;left:0;text-align:left;margin-left:47.55pt;margin-top:145.85pt;width:33.1pt;height:19.05pt;z-index:251676672" filled="f" strokecolor="red" strokeweight="2.25pt"/>
         </w:pict>
       </w:r>
       <w:r>
@@ -2276,7 +2298,7 @@
         <w:lastRenderedPageBreak/>
         <w:t>LuvitRED configuration</w:t>
       </w:r>
-      <w:bookmarkEnd w:id="5"/>
+      <w:bookmarkEnd w:id="4"/>
       <w:r>
         <w:t>.</w:t>
       </w:r>
@@ -4579,7 +4601,7 @@
       <w:r>
         <w:t>.</w:t>
       </w:r>
-      <w:bookmarkEnd w:id="6"/>
+      <w:bookmarkEnd w:id="5"/>
       <w:bookmarkEnd w:id="18"/>
     </w:p>
     <w:p>
@@ -6107,7 +6129,7 @@
         <w:t>. In this way, we are telling the M2X platform that this specific command was processed by us. Of course, in this example, we are not using the command information to perform any action (we are just printing the command), but we could do something with the information first and then set the command to processed.</w:t>
       </w:r>
     </w:p>
-    <w:bookmarkEnd w:id="1"/>
+    <w:bookmarkEnd w:id="0"/>
     <w:p>
       <w:pPr>
         <w:sectPr>
@@ -6197,7 +6219,7 @@
             <w:noProof/>
             <w:color w:val="969696" w:themeColor="accent3"/>
           </w:rPr>
-          <w:t>2</w:t>
+          <w:t>4</w:t>
         </w:r>
         <w:r>
           <w:rPr>
@@ -9260,7 +9282,7 @@
 </file>
 
 <file path=customXml/itemProps1.xml><?xml version="1.0" encoding="utf-8"?>
-<ds:datastoreItem xmlns:ds="http://schemas.openxmlformats.org/officeDocument/2006/customXml" ds:itemID="{1F7C4412-FE79-4BAB-BBC7-4CED9D6D0D37}">
+<ds:datastoreItem xmlns:ds="http://schemas.openxmlformats.org/officeDocument/2006/customXml" ds:itemID="{8D2DF641-D4D0-450F-919A-03AC04742B14}">
   <ds:schemaRefs>
     <ds:schemaRef ds:uri="http://schemas.openxmlformats.org/officeDocument/2006/bibliography"/>
   </ds:schemaRefs>

</xml_diff>

<commit_message>
Make more changes based on Chatel's comments
Make more changes based on Chatel's comments
</commit_message>
<xml_diff>
--- a/Connecting_to_M2X_using_LuvitRED_v001draft.docx
+++ b/Connecting_to_M2X_using_LuvitRED_v001draft.docx
@@ -927,21 +927,11 @@
       <w:r>
         <w:t xml:space="preserve"> firmware version </w:t>
       </w:r>
-      <w:r>
-        <w:fldChar w:fldCharType="begin"/>
-      </w:r>
-      <w:r>
-        <w:instrText xml:space="preserve"> DOCPROPERTY  Firm_ver  \* MERGEFORMAT </w:instrText>
-      </w:r>
-      <w:r>
-        <w:fldChar w:fldCharType="separate"/>
-      </w:r>
-      <w:r>
-        <w:t>2.58.0</w:t>
-      </w:r>
-      <w:r>
-        <w:fldChar w:fldCharType="end"/>
-      </w:r>
+      <w:fldSimple w:instr=" DOCPROPERTY  Firm_ver  \* MERGEFORMAT ">
+        <w:r>
+          <w:t>2.58.0</w:t>
+        </w:r>
+      </w:fldSimple>
       <w:r>
         <w:t xml:space="preserve"> and </w:t>
       </w:r>
@@ -953,21 +943,11 @@
       <w:r>
         <w:t xml:space="preserve"> version </w:t>
       </w:r>
-      <w:r>
-        <w:fldChar w:fldCharType="begin"/>
-      </w:r>
-      <w:r>
-        <w:instrText xml:space="preserve"> DOCPROPERTY  LuvitRED_ver  \* MERGEFORMAT </w:instrText>
-      </w:r>
-      <w:r>
-        <w:fldChar w:fldCharType="separate"/>
-      </w:r>
-      <w:r>
-        <w:t>2.7.5</w:t>
-      </w:r>
-      <w:r>
-        <w:fldChar w:fldCharType="end"/>
-      </w:r>
+      <w:fldSimple w:instr=" DOCPROPERTY  LuvitRED_ver  \* MERGEFORMAT ">
+        <w:r>
+          <w:t>2.7.5</w:t>
+        </w:r>
+      </w:fldSimple>
       <w:r>
         <w:t xml:space="preserve">. Although older versions of firmware and </w:t>
       </w:r>
@@ -1084,7 +1064,13 @@
         <w:t xml:space="preserve"> click on </w:t>
       </w:r>
       <w:r>
+        <w:t>“</w:t>
+      </w:r>
+      <w:r>
         <w:t>Device</w:t>
+      </w:r>
+      <w:r>
+        <w:t>”</w:t>
       </w:r>
       <w:r>
         <w:t>:</w:t>
@@ -1104,7 +1090,7 @@
           <w:noProof/>
         </w:rPr>
         <w:drawing>
-          <wp:inline distT="0" distB="0" distL="0" distR="0" wp14:anchorId="33FCA17B" wp14:editId="7DCBC96A">
+          <wp:inline distT="0" distB="0" distL="0" distR="0" wp14:anchorId="1A47D857" wp14:editId="514348B6">
             <wp:extent cx="3421070" cy="2984601"/>
             <wp:effectExtent l="0" t="0" r="0" b="0"/>
             <wp:docPr id="2" name="Picture 2"/>
@@ -1153,27 +1139,14 @@
       <w:r>
         <w:t xml:space="preserve">Figure </w:t>
       </w:r>
-      <w:r>
-        <w:fldChar w:fldCharType="begin"/>
-      </w:r>
-      <w:r>
-        <w:instrText xml:space="preserve"> SEQ Figure \* ARABIC </w:instrText>
-      </w:r>
-      <w:r>
-        <w:fldChar w:fldCharType="separate"/>
-      </w:r>
-      <w:r>
-        <w:rPr>
-          <w:noProof/>
-        </w:rPr>
-        <w:t>1</w:t>
-      </w:r>
-      <w:r>
-        <w:rPr>
-          <w:noProof/>
-        </w:rPr>
-        <w:fldChar w:fldCharType="end"/>
-      </w:r>
+      <w:fldSimple w:instr=" SEQ Figure \* ARABIC ">
+        <w:r>
+          <w:rPr>
+            <w:noProof/>
+          </w:rPr>
+          <w:t>1</w:t>
+        </w:r>
+      </w:fldSimple>
       <w:r>
         <w:t xml:space="preserve">: </w:t>
       </w:r>
@@ -1199,19 +1172,34 @@
         <w:t xml:space="preserve">e.g. </w:t>
       </w:r>
       <w:r>
-        <w:t>CloudGate) and click on Save</w:t>
+        <w:t xml:space="preserve">CloudGate) and click on </w:t>
+      </w:r>
+      <w:r>
+        <w:t>“</w:t>
+      </w:r>
+      <w:r>
+        <w:t>Save</w:t>
+      </w:r>
+      <w:r>
+        <w:t>”</w:t>
       </w:r>
       <w:r>
         <w:t>:</w:t>
       </w:r>
-      <w:bookmarkStart w:id="9" w:name="_GoBack"/>
-      <w:bookmarkEnd w:id="9"/>
     </w:p>
     <w:p>
       <w:pPr>
         <w:keepNext/>
         <w:jc w:val="center"/>
       </w:pPr>
+      <w:r>
+        <w:rPr>
+          <w:noProof/>
+        </w:rPr>
+        <w:pict>
+          <v:oval id="_x0000_s1064" style="position:absolute;left:0;text-align:left;margin-left:313.7pt;margin-top:23.8pt;width:39.95pt;height:19.05pt;z-index:251680768" filled="f" strokecolor="red" strokeweight="2.25pt"/>
+        </w:pict>
+      </w:r>
       <w:r>
         <w:rPr>
           <w:noProof/>
@@ -1265,6 +1253,8 @@
           </wp:inline>
         </w:drawing>
       </w:r>
+      <w:bookmarkStart w:id="9" w:name="_GoBack"/>
+      <w:bookmarkEnd w:id="9"/>
     </w:p>
     <w:p>
       <w:pPr>
@@ -1273,27 +1263,14 @@
       <w:r>
         <w:t xml:space="preserve">Figure </w:t>
       </w:r>
-      <w:r>
-        <w:fldChar w:fldCharType="begin"/>
-      </w:r>
-      <w:r>
-        <w:instrText xml:space="preserve"> SEQ Figure \* ARABIC </w:instrText>
-      </w:r>
-      <w:r>
-        <w:fldChar w:fldCharType="separate"/>
-      </w:r>
-      <w:r>
-        <w:rPr>
-          <w:noProof/>
-        </w:rPr>
-        <w:t>2</w:t>
-      </w:r>
-      <w:r>
-        <w:rPr>
-          <w:noProof/>
-        </w:rPr>
-        <w:fldChar w:fldCharType="end"/>
-      </w:r>
+      <w:fldSimple w:instr=" SEQ Figure \* ARABIC ">
+        <w:r>
+          <w:rPr>
+            <w:noProof/>
+          </w:rPr>
+          <w:t>2</w:t>
+        </w:r>
+      </w:fldSimple>
       <w:r>
         <w:t xml:space="preserve">: </w:t>
       </w:r>
@@ -1395,27 +1372,14 @@
       <w:r>
         <w:t xml:space="preserve">Figure </w:t>
       </w:r>
-      <w:r>
-        <w:fldChar w:fldCharType="begin"/>
-      </w:r>
-      <w:r>
-        <w:instrText xml:space="preserve"> SEQ Figure \* ARABIC </w:instrText>
-      </w:r>
-      <w:r>
-        <w:fldChar w:fldCharType="separate"/>
-      </w:r>
-      <w:r>
-        <w:rPr>
-          <w:noProof/>
-        </w:rPr>
-        <w:t>3</w:t>
-      </w:r>
-      <w:r>
-        <w:rPr>
-          <w:noProof/>
-        </w:rPr>
-        <w:fldChar w:fldCharType="end"/>
-      </w:r>
+      <w:fldSimple w:instr=" SEQ Figure \* ARABIC ">
+        <w:r>
+          <w:rPr>
+            <w:noProof/>
+          </w:rPr>
+          <w:t>3</w:t>
+        </w:r>
+      </w:fldSimple>
       <w:r>
         <w:t xml:space="preserve">: </w:t>
       </w:r>
@@ -1530,27 +1494,14 @@
       <w:r>
         <w:t xml:space="preserve">Figure </w:t>
       </w:r>
-      <w:r>
-        <w:fldChar w:fldCharType="begin"/>
-      </w:r>
-      <w:r>
-        <w:instrText xml:space="preserve"> SEQ Figure \* ARABIC </w:instrText>
-      </w:r>
-      <w:r>
-        <w:fldChar w:fldCharType="separate"/>
-      </w:r>
-      <w:r>
-        <w:rPr>
-          <w:noProof/>
-        </w:rPr>
-        <w:t>4</w:t>
-      </w:r>
-      <w:r>
-        <w:rPr>
-          <w:noProof/>
-        </w:rPr>
-        <w:fldChar w:fldCharType="end"/>
-      </w:r>
+      <w:fldSimple w:instr=" SEQ Figure \* ARABIC ">
+        <w:r>
+          <w:rPr>
+            <w:noProof/>
+          </w:rPr>
+          <w:t>4</w:t>
+        </w:r>
+      </w:fldSimple>
       <w:r>
         <w:t xml:space="preserve">: </w:t>
       </w:r>
@@ -1607,13 +1558,46 @@
         <w:t xml:space="preserve"> to</w:t>
       </w:r>
       <w:r>
-        <w:t xml:space="preserve"> your account and go to Devices. Then c</w:t>
+        <w:t xml:space="preserve"> your account and go to </w:t>
+      </w:r>
+      <w:r>
+        <w:t>“</w:t>
+      </w:r>
+      <w:r>
+        <w:t>Devices</w:t>
+      </w:r>
+      <w:r>
+        <w:t>”</w:t>
+      </w:r>
+      <w:r>
+        <w:t>. Then c</w:t>
       </w:r>
       <w:r>
         <w:t xml:space="preserve">lick on </w:t>
       </w:r>
       <w:r>
-        <w:t>Create New and select Device:</w:t>
+        <w:t>“</w:t>
+      </w:r>
+      <w:r>
+        <w:t>Create New</w:t>
+      </w:r>
+      <w:r>
+        <w:t>”</w:t>
+      </w:r>
+      <w:r>
+        <w:t xml:space="preserve"> and select </w:t>
+      </w:r>
+      <w:r>
+        <w:t>“</w:t>
+      </w:r>
+      <w:r>
+        <w:t>Device</w:t>
+      </w:r>
+      <w:r>
+        <w:t>”</w:t>
+      </w:r>
+      <w:r>
+        <w:t>:</w:t>
       </w:r>
     </w:p>
     <w:p>
@@ -1686,27 +1670,14 @@
       <w:r>
         <w:t xml:space="preserve">Figure </w:t>
       </w:r>
-      <w:r>
-        <w:fldChar w:fldCharType="begin"/>
-      </w:r>
-      <w:r>
-        <w:instrText xml:space="preserve"> SEQ Figure \* ARABIC </w:instrText>
-      </w:r>
-      <w:r>
-        <w:fldChar w:fldCharType="separate"/>
-      </w:r>
-      <w:r>
-        <w:rPr>
-          <w:noProof/>
-        </w:rPr>
-        <w:t>5</w:t>
-      </w:r>
-      <w:r>
-        <w:rPr>
-          <w:noProof/>
-        </w:rPr>
-        <w:fldChar w:fldCharType="end"/>
-      </w:r>
+      <w:fldSimple w:instr=" SEQ Figure \* ARABIC ">
+        <w:r>
+          <w:rPr>
+            <w:noProof/>
+          </w:rPr>
+          <w:t>5</w:t>
+        </w:r>
+      </w:fldSimple>
       <w:r>
         <w:t xml:space="preserve">: </w:t>
       </w:r>
@@ -1736,7 +1707,19 @@
         <w:t>Provide a Device Name</w:t>
       </w:r>
       <w:r>
-        <w:t xml:space="preserve"> and make it a Private Device. Click on Create to finalize</w:t>
+        <w:t xml:space="preserve"> and make it a Private Device. Click on </w:t>
+      </w:r>
+      <w:r>
+        <w:t>“</w:t>
+      </w:r>
+      <w:r>
+        <w:t>Create</w:t>
+      </w:r>
+      <w:r>
+        <w:t>”</w:t>
+      </w:r>
+      <w:r>
+        <w:t xml:space="preserve"> to finalize</w:t>
       </w:r>
       <w:r>
         <w:t>:</w:t>
@@ -1825,30 +1808,14 @@
       <w:r>
         <w:t xml:space="preserve">Figure </w:t>
       </w:r>
-      <w:r>
-        <w:fldChar w:fldCharType="begin"/>
-      </w:r>
-      <w:r>
-        <w:instrText xml:space="preserve"> SEQ Figure \* ARAB</w:instrText>
-      </w:r>
-      <w:r>
-        <w:instrText xml:space="preserve">IC </w:instrText>
-      </w:r>
-      <w:r>
-        <w:fldChar w:fldCharType="separate"/>
-      </w:r>
-      <w:r>
-        <w:rPr>
-          <w:noProof/>
-        </w:rPr>
-        <w:t>6</w:t>
-      </w:r>
-      <w:r>
-        <w:rPr>
-          <w:noProof/>
-        </w:rPr>
-        <w:fldChar w:fldCharType="end"/>
-      </w:r>
+      <w:fldSimple w:instr=" SEQ Figure \* ARABIC ">
+        <w:r>
+          <w:rPr>
+            <w:noProof/>
+          </w:rPr>
+          <w:t>6</w:t>
+        </w:r>
+      </w:fldSimple>
       <w:r>
         <w:t xml:space="preserve">: </w:t>
       </w:r>
@@ -1940,7 +1907,13 @@
         </w:numPr>
       </w:pPr>
       <w:r>
-        <w:t>Add a new Stream under the Overview section:</w:t>
+        <w:t>Add a new Stream under the Overview section</w:t>
+      </w:r>
+      <w:r>
+        <w:t xml:space="preserve"> by clicking on “Add Stream”</w:t>
+      </w:r>
+      <w:r>
+        <w:t>:</w:t>
       </w:r>
     </w:p>
     <w:p>
@@ -2017,27 +1990,14 @@
       <w:r>
         <w:t xml:space="preserve">Figure </w:t>
       </w:r>
-      <w:r>
-        <w:fldChar w:fldCharType="begin"/>
-      </w:r>
-      <w:r>
-        <w:instrText xml:space="preserve"> SEQ Figure \* ARABIC </w:instrText>
-      </w:r>
-      <w:r>
-        <w:fldChar w:fldCharType="separate"/>
-      </w:r>
-      <w:r>
-        <w:rPr>
-          <w:noProof/>
-        </w:rPr>
-        <w:t>7</w:t>
-      </w:r>
-      <w:r>
-        <w:rPr>
-          <w:noProof/>
-        </w:rPr>
-        <w:fldChar w:fldCharType="end"/>
-      </w:r>
+      <w:fldSimple w:instr=" SEQ Figure \* ARABIC ">
+        <w:r>
+          <w:rPr>
+            <w:noProof/>
+          </w:rPr>
+          <w:t>7</w:t>
+        </w:r>
+      </w:fldSimple>
       <w:r>
         <w:t xml:space="preserve">: </w:t>
       </w:r>
@@ -2057,7 +2017,19 @@
         </w:numPr>
       </w:pPr>
       <w:r>
-        <w:t>Provide a Stream ID (rand_num1) and Stream Type (Numeric) to the new stream and click on Save:</w:t>
+        <w:t xml:space="preserve">Provide a Stream ID (rand_num1) and Stream Type (Numeric) to the new stream and click on </w:t>
+      </w:r>
+      <w:r>
+        <w:t>“</w:t>
+      </w:r>
+      <w:r>
+        <w:t>Save</w:t>
+      </w:r>
+      <w:r>
+        <w:t>”</w:t>
+      </w:r>
+      <w:r>
+        <w:t>:</w:t>
       </w:r>
     </w:p>
     <w:p>
@@ -2070,23 +2042,23 @@
           <w:noProof/>
         </w:rPr>
         <w:pict>
+          <v:oval id="_x0000_s1056" style="position:absolute;left:0;text-align:left;margin-left:60.25pt;margin-top:29.05pt;width:46.85pt;height:19.05pt;z-index:251674624" filled="f" strokecolor="red" strokeweight="2.25pt"/>
+        </w:pict>
+      </w:r>
+      <w:r>
+        <w:rPr>
+          <w:noProof/>
+        </w:rPr>
+        <w:pict>
+          <v:oval id="_x0000_s1057" style="position:absolute;left:0;text-align:left;margin-left:60.25pt;margin-top:76.8pt;width:46.85pt;height:19.05pt;z-index:251675648" filled="f" strokecolor="red" strokeweight="2.25pt"/>
+        </w:pict>
+      </w:r>
+      <w:r>
+        <w:rPr>
+          <w:noProof/>
+        </w:rPr>
+        <w:pict>
           <v:oval id="_x0000_s1058" style="position:absolute;left:0;text-align:left;margin-left:47.55pt;margin-top:145.85pt;width:33.1pt;height:19.05pt;z-index:251676672" filled="f" strokecolor="red" strokeweight="2.25pt"/>
-        </w:pict>
-      </w:r>
-      <w:r>
-        <w:rPr>
-          <w:noProof/>
-        </w:rPr>
-        <w:pict>
-          <v:oval id="_x0000_s1056" style="position:absolute;left:0;text-align:left;margin-left:55.7pt;margin-top:29.05pt;width:46.85pt;height:19.05pt;z-index:251674624" filled="f" strokecolor="red" strokeweight="2.25pt"/>
-        </w:pict>
-      </w:r>
-      <w:r>
-        <w:rPr>
-          <w:noProof/>
-        </w:rPr>
-        <w:pict>
-          <v:oval id="_x0000_s1057" style="position:absolute;left:0;text-align:left;margin-left:52.75pt;margin-top:80.25pt;width:46.85pt;height:19.05pt;z-index:251675648" filled="f" strokecolor="red" strokeweight="2.25pt"/>
         </w:pict>
       </w:r>
       <w:r>
@@ -2143,27 +2115,14 @@
       <w:r>
         <w:t xml:space="preserve">Figure </w:t>
       </w:r>
-      <w:r>
-        <w:fldChar w:fldCharType="begin"/>
-      </w:r>
-      <w:r>
-        <w:instrText xml:space="preserve"> SEQ Figure \* ARABIC </w:instrText>
-      </w:r>
-      <w:r>
-        <w:fldChar w:fldCharType="separate"/>
-      </w:r>
-      <w:r>
-        <w:rPr>
-          <w:noProof/>
-        </w:rPr>
-        <w:t>8</w:t>
-      </w:r>
-      <w:r>
-        <w:rPr>
-          <w:noProof/>
-        </w:rPr>
-        <w:fldChar w:fldCharType="end"/>
-      </w:r>
+      <w:fldSimple w:instr=" SEQ Figure \* ARABIC ">
+        <w:r>
+          <w:rPr>
+            <w:noProof/>
+          </w:rPr>
+          <w:t>8</w:t>
+        </w:r>
+      </w:fldSimple>
       <w:r>
         <w:t>: M2X: Add a Stream.</w:t>
       </w:r>
@@ -2264,27 +2223,14 @@
       <w:r>
         <w:t xml:space="preserve">Figure </w:t>
       </w:r>
-      <w:r>
-        <w:fldChar w:fldCharType="begin"/>
-      </w:r>
-      <w:r>
-        <w:instrText xml:space="preserve"> SEQ Figure \* ARABIC </w:instrText>
-      </w:r>
-      <w:r>
-        <w:fldChar w:fldCharType="separate"/>
-      </w:r>
-      <w:r>
-        <w:rPr>
-          <w:noProof/>
-        </w:rPr>
-        <w:t>9</w:t>
-      </w:r>
-      <w:r>
-        <w:rPr>
-          <w:noProof/>
-        </w:rPr>
-        <w:fldChar w:fldCharType="end"/>
-      </w:r>
+      <w:fldSimple w:instr=" SEQ Figure \* ARABIC ">
+        <w:r>
+          <w:rPr>
+            <w:noProof/>
+          </w:rPr>
+          <w:t>9</w:t>
+        </w:r>
+      </w:fldSimple>
       <w:r>
         <w:t>: M2X: New Stream.</w:t>
       </w:r>
@@ -2424,27 +2370,14 @@
       <w:r>
         <w:t xml:space="preserve">Figure </w:t>
       </w:r>
-      <w:r>
-        <w:fldChar w:fldCharType="begin"/>
-      </w:r>
-      <w:r>
-        <w:instrText xml:space="preserve"> SEQ Figure \* ARABIC </w:instrText>
-      </w:r>
-      <w:r>
-        <w:fldChar w:fldCharType="separate"/>
-      </w:r>
-      <w:r>
-        <w:rPr>
-          <w:noProof/>
-        </w:rPr>
-        <w:t>10</w:t>
-      </w:r>
-      <w:r>
-        <w:rPr>
-          <w:noProof/>
-        </w:rPr>
-        <w:fldChar w:fldCharType="end"/>
-      </w:r>
+      <w:fldSimple w:instr=" SEQ Figure \* ARABIC ">
+        <w:r>
+          <w:rPr>
+            <w:noProof/>
+          </w:rPr>
+          <w:t>10</w:t>
+        </w:r>
+      </w:fldSimple>
       <w:r>
         <w:t xml:space="preserve">: Plugin tab, </w:t>
       </w:r>
@@ -2587,27 +2520,14 @@
       <w:r>
         <w:t xml:space="preserve">Figure </w:t>
       </w:r>
-      <w:r>
-        <w:fldChar w:fldCharType="begin"/>
-      </w:r>
-      <w:r>
-        <w:instrText xml:space="preserve"> SEQ Figure \* ARABIC </w:instrText>
-      </w:r>
-      <w:r>
-        <w:fldChar w:fldCharType="separate"/>
-      </w:r>
-      <w:r>
-        <w:rPr>
-          <w:noProof/>
-        </w:rPr>
-        <w:t>11</w:t>
-      </w:r>
-      <w:r>
-        <w:rPr>
-          <w:noProof/>
-        </w:rPr>
-        <w:fldChar w:fldCharType="end"/>
-      </w:r>
+      <w:fldSimple w:instr=" SEQ Figure \* ARABIC ">
+        <w:r>
+          <w:rPr>
+            <w:noProof/>
+          </w:rPr>
+          <w:t>11</w:t>
+        </w:r>
+      </w:fldSimple>
       <w:bookmarkEnd w:id="14"/>
       <w:r>
         <w:t xml:space="preserve">: </w:t>
@@ -2736,27 +2656,14 @@
       <w:r>
         <w:t xml:space="preserve">Figure </w:t>
       </w:r>
-      <w:r>
-        <w:fldChar w:fldCharType="begin"/>
-      </w:r>
-      <w:r>
-        <w:instrText xml:space="preserve"> SEQ Figure \* ARABIC </w:instrText>
-      </w:r>
-      <w:r>
-        <w:fldChar w:fldCharType="separate"/>
-      </w:r>
-      <w:r>
-        <w:rPr>
-          <w:noProof/>
-        </w:rPr>
-        <w:t>12</w:t>
-      </w:r>
-      <w:r>
-        <w:rPr>
-          <w:noProof/>
-        </w:rPr>
-        <w:fldChar w:fldCharType="end"/>
-      </w:r>
+      <w:fldSimple w:instr=" SEQ Figure \* ARABIC ">
+        <w:r>
+          <w:rPr>
+            <w:noProof/>
+          </w:rPr>
+          <w:t>12</w:t>
+        </w:r>
+      </w:fldSimple>
       <w:r>
         <w:t xml:space="preserve">: </w:t>
       </w:r>
@@ -2843,27 +2750,14 @@
       <w:r>
         <w:t xml:space="preserve">Figure </w:t>
       </w:r>
-      <w:r>
-        <w:fldChar w:fldCharType="begin"/>
-      </w:r>
-      <w:r>
-        <w:instrText xml:space="preserve"> SEQ Figure \* ARABIC </w:instrText>
-      </w:r>
-      <w:r>
-        <w:fldChar w:fldCharType="separate"/>
-      </w:r>
-      <w:r>
-        <w:rPr>
-          <w:noProof/>
-        </w:rPr>
-        <w:t>13</w:t>
-      </w:r>
-      <w:r>
-        <w:rPr>
-          <w:noProof/>
-        </w:rPr>
-        <w:fldChar w:fldCharType="end"/>
-      </w:r>
+      <w:fldSimple w:instr=" SEQ Figure \* ARABIC ">
+        <w:r>
+          <w:rPr>
+            <w:noProof/>
+          </w:rPr>
+          <w:t>13</w:t>
+        </w:r>
+      </w:fldSimple>
       <w:r>
         <w:t xml:space="preserve">: Default </w:t>
       </w:r>
@@ -2965,27 +2859,14 @@
       <w:r>
         <w:t xml:space="preserve">Figure </w:t>
       </w:r>
-      <w:r>
-        <w:fldChar w:fldCharType="begin"/>
-      </w:r>
-      <w:r>
-        <w:instrText xml:space="preserve"> SEQ Figure \* ARABIC </w:instrText>
-      </w:r>
-      <w:r>
-        <w:fldChar w:fldCharType="separate"/>
-      </w:r>
-      <w:r>
-        <w:rPr>
-          <w:noProof/>
-        </w:rPr>
-        <w:t>14</w:t>
-      </w:r>
-      <w:r>
-        <w:rPr>
-          <w:noProof/>
-        </w:rPr>
-        <w:fldChar w:fldCharType="end"/>
-      </w:r>
+      <w:fldSimple w:instr=" SEQ Figure \* ARABIC ">
+        <w:r>
+          <w:rPr>
+            <w:noProof/>
+          </w:rPr>
+          <w:t>14</w:t>
+        </w:r>
+      </w:fldSimple>
       <w:r>
         <w:t xml:space="preserve">: Adding Device's </w:t>
       </w:r>
@@ -3096,27 +2977,14 @@
       <w:r>
         <w:t xml:space="preserve">Figure </w:t>
       </w:r>
-      <w:r>
-        <w:fldChar w:fldCharType="begin"/>
-      </w:r>
-      <w:r>
-        <w:instrText xml:space="preserve"> SEQ Figure \* ARABIC </w:instrText>
-      </w:r>
-      <w:r>
-        <w:fldChar w:fldCharType="separate"/>
-      </w:r>
-      <w:r>
-        <w:rPr>
-          <w:noProof/>
-        </w:rPr>
-        <w:t>15</w:t>
-      </w:r>
-      <w:r>
-        <w:rPr>
-          <w:noProof/>
-        </w:rPr>
-        <w:fldChar w:fldCharType="end"/>
-      </w:r>
+      <w:fldSimple w:instr=" SEQ Figure \* ARABIC ">
+        <w:r>
+          <w:rPr>
+            <w:noProof/>
+          </w:rPr>
+          <w:t>15</w:t>
+        </w:r>
+      </w:fldSimple>
       <w:r>
         <w:t>: Final node configuration.</w:t>
       </w:r>
@@ -3216,27 +3084,14 @@
       <w:r>
         <w:t xml:space="preserve">Figure </w:t>
       </w:r>
-      <w:r>
-        <w:fldChar w:fldCharType="begin"/>
-      </w:r>
-      <w:r>
-        <w:instrText xml:space="preserve"> SEQ Figure \* ARABIC </w:instrText>
-      </w:r>
-      <w:r>
-        <w:fldChar w:fldCharType="separate"/>
-      </w:r>
-      <w:r>
-        <w:rPr>
-          <w:noProof/>
-        </w:rPr>
-        <w:t>16</w:t>
-      </w:r>
-      <w:r>
-        <w:rPr>
-          <w:noProof/>
-        </w:rPr>
-        <w:fldChar w:fldCharType="end"/>
-      </w:r>
+      <w:fldSimple w:instr=" SEQ Figure \* ARABIC ">
+        <w:r>
+          <w:rPr>
+            <w:noProof/>
+          </w:rPr>
+          <w:t>16</w:t>
+        </w:r>
+      </w:fldSimple>
       <w:r>
         <w:t>: Inject node configuration.</w:t>
       </w:r>
@@ -3315,27 +3170,14 @@
       <w:r>
         <w:t xml:space="preserve">Figure </w:t>
       </w:r>
-      <w:r>
-        <w:fldChar w:fldCharType="begin"/>
-      </w:r>
-      <w:r>
-        <w:instrText xml:space="preserve"> SEQ Figure \* ARABIC </w:instrText>
-      </w:r>
-      <w:r>
-        <w:fldChar w:fldCharType="separate"/>
-      </w:r>
-      <w:r>
-        <w:rPr>
-          <w:noProof/>
-        </w:rPr>
-        <w:t>17</w:t>
-      </w:r>
-      <w:r>
-        <w:rPr>
-          <w:noProof/>
-        </w:rPr>
-        <w:fldChar w:fldCharType="end"/>
-      </w:r>
+      <w:fldSimple w:instr=" SEQ Figure \* ARABIC ">
+        <w:r>
+          <w:rPr>
+            <w:noProof/>
+          </w:rPr>
+          <w:t>17</w:t>
+        </w:r>
+      </w:fldSimple>
       <w:r>
         <w:t>: Final Configuration.</w:t>
       </w:r>
@@ -3442,27 +3284,14 @@
       <w:r>
         <w:t xml:space="preserve">Figure </w:t>
       </w:r>
-      <w:r>
-        <w:fldChar w:fldCharType="begin"/>
-      </w:r>
-      <w:r>
-        <w:instrText xml:space="preserve"> SEQ Figure \* ARABIC </w:instrText>
-      </w:r>
-      <w:r>
-        <w:fldChar w:fldCharType="separate"/>
-      </w:r>
-      <w:r>
-        <w:rPr>
-          <w:noProof/>
-        </w:rPr>
-        <w:t>18</w:t>
-      </w:r>
-      <w:r>
-        <w:rPr>
-          <w:noProof/>
-        </w:rPr>
-        <w:fldChar w:fldCharType="end"/>
-      </w:r>
+      <w:fldSimple w:instr=" SEQ Figure \* ARABIC ">
+        <w:r>
+          <w:rPr>
+            <w:noProof/>
+          </w:rPr>
+          <w:t>18</w:t>
+        </w:r>
+      </w:fldSimple>
       <w:r>
         <w:t xml:space="preserve">: </w:t>
       </w:r>
@@ -3630,27 +3459,14 @@
       <w:r>
         <w:t xml:space="preserve">Figure </w:t>
       </w:r>
-      <w:r>
-        <w:fldChar w:fldCharType="begin"/>
-      </w:r>
-      <w:r>
-        <w:instrText xml:space="preserve"> SEQ Figure \* ARABIC </w:instrText>
-      </w:r>
-      <w:r>
-        <w:fldChar w:fldCharType="separate"/>
-      </w:r>
-      <w:r>
-        <w:rPr>
-          <w:noProof/>
-        </w:rPr>
-        <w:t>19</w:t>
-      </w:r>
-      <w:r>
-        <w:rPr>
-          <w:noProof/>
-        </w:rPr>
-        <w:fldChar w:fldCharType="end"/>
-      </w:r>
+      <w:fldSimple w:instr=" SEQ Figure \* ARABIC ">
+        <w:r>
+          <w:rPr>
+            <w:noProof/>
+          </w:rPr>
+          <w:t>19</w:t>
+        </w:r>
+      </w:fldSimple>
       <w:bookmarkEnd w:id="17"/>
       <w:r>
         <w:t xml:space="preserve">: </w:t>
@@ -3790,27 +3606,14 @@
       <w:r>
         <w:t xml:space="preserve">Figure </w:t>
       </w:r>
-      <w:r>
-        <w:fldChar w:fldCharType="begin"/>
-      </w:r>
-      <w:r>
-        <w:instrText xml:space="preserve"> SEQ Figure \* ARABIC </w:instrText>
-      </w:r>
-      <w:r>
-        <w:fldChar w:fldCharType="separate"/>
-      </w:r>
-      <w:r>
-        <w:rPr>
-          <w:noProof/>
-        </w:rPr>
-        <w:t>20</w:t>
-      </w:r>
-      <w:r>
-        <w:rPr>
-          <w:noProof/>
-        </w:rPr>
-        <w:fldChar w:fldCharType="end"/>
-      </w:r>
+      <w:fldSimple w:instr=" SEQ Figure \* ARABIC ">
+        <w:r>
+          <w:rPr>
+            <w:noProof/>
+          </w:rPr>
+          <w:t>20</w:t>
+        </w:r>
+      </w:fldSimple>
       <w:r>
         <w:t xml:space="preserve">: </w:t>
       </w:r>
@@ -3903,27 +3706,14 @@
       <w:r>
         <w:t xml:space="preserve">Figure </w:t>
       </w:r>
-      <w:r>
-        <w:fldChar w:fldCharType="begin"/>
-      </w:r>
-      <w:r>
-        <w:instrText xml:space="preserve"> SEQ Figure \* ARABIC </w:instrText>
-      </w:r>
-      <w:r>
-        <w:fldChar w:fldCharType="separate"/>
-      </w:r>
-      <w:r>
-        <w:rPr>
-          <w:noProof/>
-        </w:rPr>
-        <w:t>21</w:t>
-      </w:r>
-      <w:r>
-        <w:rPr>
-          <w:noProof/>
-        </w:rPr>
-        <w:fldChar w:fldCharType="end"/>
-      </w:r>
+      <w:fldSimple w:instr=" SEQ Figure \* ARABIC ">
+        <w:r>
+          <w:rPr>
+            <w:noProof/>
+          </w:rPr>
+          <w:t>21</w:t>
+        </w:r>
+      </w:fldSimple>
       <w:r>
         <w:t>: Random2 inject node</w:t>
       </w:r>
@@ -4050,30 +3840,14 @@
       <w:r>
         <w:t xml:space="preserve">Figure </w:t>
       </w:r>
-      <w:r>
-        <w:fldChar w:fldCharType="begin"/>
-      </w:r>
-      <w:r>
-        <w:instrText xml:space="preserve"> SEQ Fi</w:instrText>
-      </w:r>
-      <w:r>
-        <w:instrText xml:space="preserve">gure \* ARABIC </w:instrText>
-      </w:r>
-      <w:r>
-        <w:fldChar w:fldCharType="separate"/>
-      </w:r>
-      <w:r>
-        <w:rPr>
-          <w:noProof/>
-        </w:rPr>
-        <w:t>22</w:t>
-      </w:r>
-      <w:r>
-        <w:rPr>
-          <w:noProof/>
-        </w:rPr>
-        <w:fldChar w:fldCharType="end"/>
-      </w:r>
+      <w:fldSimple w:instr=" SEQ Figure \* ARABIC ">
+        <w:r>
+          <w:rPr>
+            <w:noProof/>
+          </w:rPr>
+          <w:t>22</w:t>
+        </w:r>
+      </w:fldSimple>
       <w:r>
         <w:t>: Combine node.</w:t>
       </w:r>
@@ -4224,27 +3998,14 @@
       <w:r>
         <w:t xml:space="preserve">Figure </w:t>
       </w:r>
-      <w:r>
-        <w:fldChar w:fldCharType="begin"/>
-      </w:r>
-      <w:r>
-        <w:instrText xml:space="preserve"> SEQ Figure \* ARABIC </w:instrText>
-      </w:r>
-      <w:r>
-        <w:fldChar w:fldCharType="separate"/>
-      </w:r>
-      <w:r>
-        <w:rPr>
-          <w:noProof/>
-        </w:rPr>
-        <w:t>23</w:t>
-      </w:r>
-      <w:r>
-        <w:rPr>
-          <w:noProof/>
-        </w:rPr>
-        <w:fldChar w:fldCharType="end"/>
-      </w:r>
+      <w:fldSimple w:instr=" SEQ Figure \* ARABIC ">
+        <w:r>
+          <w:rPr>
+            <w:noProof/>
+          </w:rPr>
+          <w:t>23</w:t>
+        </w:r>
+      </w:fldSimple>
       <w:r>
         <w:t xml:space="preserve">: Configuration using combine and one </w:t>
       </w:r>
@@ -4336,27 +4097,14 @@
       <w:r>
         <w:t xml:space="preserve">Figure </w:t>
       </w:r>
-      <w:r>
-        <w:fldChar w:fldCharType="begin"/>
-      </w:r>
-      <w:r>
-        <w:instrText xml:space="preserve"> SEQ Figure \* ARABIC </w:instrText>
-      </w:r>
-      <w:r>
-        <w:fldChar w:fldCharType="separate"/>
-      </w:r>
-      <w:r>
-        <w:rPr>
-          <w:noProof/>
-        </w:rPr>
-        <w:t>24</w:t>
-      </w:r>
-      <w:r>
-        <w:rPr>
-          <w:noProof/>
-        </w:rPr>
-        <w:fldChar w:fldCharType="end"/>
-      </w:r>
+      <w:fldSimple w:instr=" SEQ Figure \* ARABIC ">
+        <w:r>
+          <w:rPr>
+            <w:noProof/>
+          </w:rPr>
+          <w:t>24</w:t>
+        </w:r>
+      </w:fldSimple>
       <w:r>
         <w:t>: Table of data shown under debug tab.</w:t>
       </w:r>
@@ -4487,27 +4235,14 @@
       <w:r>
         <w:t xml:space="preserve">Figure </w:t>
       </w:r>
-      <w:r>
-        <w:fldChar w:fldCharType="begin"/>
-      </w:r>
-      <w:r>
-        <w:instrText xml:space="preserve"> SEQ Figure \* ARABIC </w:instrText>
-      </w:r>
-      <w:r>
-        <w:fldChar w:fldCharType="separate"/>
-      </w:r>
-      <w:r>
-        <w:rPr>
-          <w:noProof/>
-        </w:rPr>
-        <w:t>25</w:t>
-      </w:r>
-      <w:r>
-        <w:rPr>
-          <w:noProof/>
-        </w:rPr>
-        <w:fldChar w:fldCharType="end"/>
-      </w:r>
+      <w:fldSimple w:instr=" SEQ Figure \* ARABIC ">
+        <w:r>
+          <w:rPr>
+            <w:noProof/>
+          </w:rPr>
+          <w:t>25</w:t>
+        </w:r>
+      </w:fldSimple>
       <w:r>
         <w:t xml:space="preserve">: </w:t>
       </w:r>
@@ -4716,27 +4451,14 @@
       <w:r>
         <w:t xml:space="preserve">Figure </w:t>
       </w:r>
-      <w:r>
-        <w:fldChar w:fldCharType="begin"/>
-      </w:r>
-      <w:r>
-        <w:instrText xml:space="preserve"> SEQ Figure \* ARABIC </w:instrText>
-      </w:r>
-      <w:r>
-        <w:fldChar w:fldCharType="separate"/>
-      </w:r>
-      <w:r>
-        <w:rPr>
-          <w:noProof/>
-        </w:rPr>
-        <w:t>26</w:t>
-      </w:r>
-      <w:r>
-        <w:rPr>
-          <w:noProof/>
-        </w:rPr>
-        <w:fldChar w:fldCharType="end"/>
-      </w:r>
+      <w:fldSimple w:instr=" SEQ Figure \* ARABIC ">
+        <w:r>
+          <w:rPr>
+            <w:noProof/>
+          </w:rPr>
+          <w:t>26</w:t>
+        </w:r>
+      </w:fldSimple>
       <w:r>
         <w:t xml:space="preserve">: </w:t>
       </w:r>
@@ -4830,30 +4552,14 @@
       <w:r>
         <w:t xml:space="preserve">Figure </w:t>
       </w:r>
-      <w:r>
-        <w:fldChar w:fldCharType="begin"/>
-      </w:r>
-      <w:r>
-        <w:instrText xml:space="preserve"> SEQ </w:instrText>
-      </w:r>
-      <w:r>
-        <w:instrText xml:space="preserve">Figure \* ARABIC </w:instrText>
-      </w:r>
-      <w:r>
-        <w:fldChar w:fldCharType="separate"/>
-      </w:r>
-      <w:r>
-        <w:rPr>
-          <w:noProof/>
-        </w:rPr>
-        <w:t>27</w:t>
-      </w:r>
-      <w:r>
-        <w:rPr>
-          <w:noProof/>
-        </w:rPr>
-        <w:fldChar w:fldCharType="end"/>
-      </w:r>
+      <w:fldSimple w:instr=" SEQ Figure \* ARABIC ">
+        <w:r>
+          <w:rPr>
+            <w:noProof/>
+          </w:rPr>
+          <w:t>27</w:t>
+        </w:r>
+      </w:fldSimple>
       <w:r>
         <w:t xml:space="preserve">: Default </w:t>
       </w:r>
@@ -4973,27 +4679,14 @@
       <w:r>
         <w:t xml:space="preserve">Figure </w:t>
       </w:r>
-      <w:r>
-        <w:fldChar w:fldCharType="begin"/>
-      </w:r>
-      <w:r>
-        <w:instrText xml:space="preserve"> SEQ Figure \* ARABIC </w:instrText>
-      </w:r>
-      <w:r>
-        <w:fldChar w:fldCharType="separate"/>
-      </w:r>
-      <w:r>
-        <w:rPr>
-          <w:noProof/>
-        </w:rPr>
-        <w:t>28</w:t>
-      </w:r>
-      <w:r>
-        <w:rPr>
-          <w:noProof/>
-        </w:rPr>
-        <w:fldChar w:fldCharType="end"/>
-      </w:r>
+      <w:fldSimple w:instr=" SEQ Figure \* ARABIC ">
+        <w:r>
+          <w:rPr>
+            <w:noProof/>
+          </w:rPr>
+          <w:t>28</w:t>
+        </w:r>
+      </w:fldSimple>
       <w:r>
         <w:t xml:space="preserve">: </w:t>
       </w:r>
@@ -5079,27 +4772,14 @@
       <w:r>
         <w:t xml:space="preserve">Figure </w:t>
       </w:r>
-      <w:r>
-        <w:fldChar w:fldCharType="begin"/>
-      </w:r>
-      <w:r>
-        <w:instrText xml:space="preserve"> SEQ Figure \* ARABIC </w:instrText>
-      </w:r>
-      <w:r>
-        <w:fldChar w:fldCharType="separate"/>
-      </w:r>
-      <w:r>
-        <w:rPr>
-          <w:noProof/>
-        </w:rPr>
-        <w:t>29</w:t>
-      </w:r>
-      <w:r>
-        <w:rPr>
-          <w:noProof/>
-        </w:rPr>
-        <w:fldChar w:fldCharType="end"/>
-      </w:r>
+      <w:fldSimple w:instr=" SEQ Figure \* ARABIC ">
+        <w:r>
+          <w:rPr>
+            <w:noProof/>
+          </w:rPr>
+          <w:t>29</w:t>
+        </w:r>
+      </w:fldSimple>
       <w:r>
         <w:t>: Inject node configured to send "get" command every 10 seconds.</w:t>
       </w:r>
@@ -5169,27 +4849,14 @@
       <w:r>
         <w:t xml:space="preserve">Figure </w:t>
       </w:r>
-      <w:r>
-        <w:fldChar w:fldCharType="begin"/>
-      </w:r>
-      <w:r>
-        <w:instrText xml:space="preserve"> SEQ Figure \* ARABIC </w:instrText>
-      </w:r>
-      <w:r>
-        <w:fldChar w:fldCharType="separate"/>
-      </w:r>
-      <w:r>
-        <w:rPr>
-          <w:noProof/>
-        </w:rPr>
-        <w:t>30</w:t>
-      </w:r>
-      <w:r>
-        <w:rPr>
-          <w:noProof/>
-        </w:rPr>
-        <w:fldChar w:fldCharType="end"/>
-      </w:r>
+      <w:fldSimple w:instr=" SEQ Figure \* ARABIC ">
+        <w:r>
+          <w:rPr>
+            <w:noProof/>
+          </w:rPr>
+          <w:t>30</w:t>
+        </w:r>
+      </w:fldSimple>
       <w:r>
         <w:t xml:space="preserve">: </w:t>
       </w:r>
@@ -5283,27 +4950,14 @@
       <w:r>
         <w:t xml:space="preserve">Figure </w:t>
       </w:r>
-      <w:r>
-        <w:fldChar w:fldCharType="begin"/>
-      </w:r>
-      <w:r>
-        <w:instrText xml:space="preserve"> SEQ Figure \* ARABIC </w:instrText>
-      </w:r>
-      <w:r>
-        <w:fldChar w:fldCharType="separate"/>
-      </w:r>
-      <w:r>
-        <w:rPr>
-          <w:noProof/>
-        </w:rPr>
-        <w:t>31</w:t>
-      </w:r>
-      <w:r>
-        <w:rPr>
-          <w:noProof/>
-        </w:rPr>
-        <w:fldChar w:fldCharType="end"/>
-      </w:r>
+      <w:fldSimple w:instr=" SEQ Figure \* ARABIC ">
+        <w:r>
+          <w:rPr>
+            <w:noProof/>
+          </w:rPr>
+          <w:t>31</w:t>
+        </w:r>
+      </w:fldSimple>
       <w:r>
         <w:t>: Change node configured to set the status to process.</w:t>
       </w:r>
@@ -5374,27 +5028,14 @@
       <w:r>
         <w:t xml:space="preserve">Figure </w:t>
       </w:r>
-      <w:r>
-        <w:fldChar w:fldCharType="begin"/>
-      </w:r>
-      <w:r>
-        <w:instrText xml:space="preserve"> SEQ Figure \* ARABIC </w:instrText>
-      </w:r>
-      <w:r>
-        <w:fldChar w:fldCharType="separate"/>
-      </w:r>
-      <w:r>
-        <w:rPr>
-          <w:noProof/>
-        </w:rPr>
-        <w:t>32</w:t>
-      </w:r>
-      <w:r>
-        <w:rPr>
-          <w:noProof/>
-        </w:rPr>
-        <w:fldChar w:fldCharType="end"/>
-      </w:r>
+      <w:fldSimple w:instr=" SEQ Figure \* ARABIC ">
+        <w:r>
+          <w:rPr>
+            <w:noProof/>
+          </w:rPr>
+          <w:t>32</w:t>
+        </w:r>
+      </w:fldSimple>
       <w:r>
         <w:t>: Extract of the information on the M2X in node.</w:t>
       </w:r>
@@ -5470,27 +5111,14 @@
       <w:r>
         <w:t xml:space="preserve">Figure </w:t>
       </w:r>
-      <w:r>
-        <w:fldChar w:fldCharType="begin"/>
-      </w:r>
-      <w:r>
-        <w:instrText xml:space="preserve"> SEQ Figure \* ARABIC </w:instrText>
-      </w:r>
-      <w:r>
-        <w:fldChar w:fldCharType="separate"/>
-      </w:r>
-      <w:r>
-        <w:rPr>
-          <w:noProof/>
-        </w:rPr>
-        <w:t>33</w:t>
-      </w:r>
-      <w:r>
-        <w:rPr>
-          <w:noProof/>
-        </w:rPr>
-        <w:fldChar w:fldCharType="end"/>
-      </w:r>
+      <w:fldSimple w:instr=" SEQ Figure \* ARABIC ">
+        <w:r>
+          <w:rPr>
+            <w:noProof/>
+          </w:rPr>
+          <w:t>33</w:t>
+        </w:r>
+      </w:fldSimple>
       <w:r>
         <w:t>: Debug node output configuration.</w:t>
       </w:r>
@@ -5566,27 +5194,14 @@
       <w:r>
         <w:t xml:space="preserve">Figure </w:t>
       </w:r>
-      <w:r>
-        <w:fldChar w:fldCharType="begin"/>
-      </w:r>
-      <w:r>
-        <w:instrText xml:space="preserve"> SEQ Figure \* ARABIC </w:instrText>
-      </w:r>
-      <w:r>
-        <w:fldChar w:fldCharType="separate"/>
-      </w:r>
-      <w:r>
-        <w:rPr>
-          <w:noProof/>
-        </w:rPr>
-        <w:t>34</w:t>
-      </w:r>
-      <w:r>
-        <w:rPr>
-          <w:noProof/>
-        </w:rPr>
-        <w:fldChar w:fldCharType="end"/>
-      </w:r>
+      <w:fldSimple w:instr=" SEQ Figure \* ARABIC ">
+        <w:r>
+          <w:rPr>
+            <w:noProof/>
+          </w:rPr>
+          <w:t>34</w:t>
+        </w:r>
+      </w:fldSimple>
       <w:r>
         <w:t>: Final configuration.</w:t>
       </w:r>
@@ -5838,27 +5453,14 @@
       <w:r>
         <w:t xml:space="preserve">Figure </w:t>
       </w:r>
-      <w:r>
-        <w:fldChar w:fldCharType="begin"/>
-      </w:r>
-      <w:r>
-        <w:instrText xml:space="preserve"> SEQ Figure \* ARABIC </w:instrText>
-      </w:r>
-      <w:r>
-        <w:fldChar w:fldCharType="separate"/>
-      </w:r>
-      <w:r>
-        <w:rPr>
-          <w:noProof/>
-        </w:rPr>
-        <w:t>35</w:t>
-      </w:r>
-      <w:r>
-        <w:rPr>
-          <w:noProof/>
-        </w:rPr>
-        <w:fldChar w:fldCharType="end"/>
-      </w:r>
+      <w:fldSimple w:instr=" SEQ Figure \* ARABIC ">
+        <w:r>
+          <w:rPr>
+            <w:noProof/>
+          </w:rPr>
+          <w:t>35</w:t>
+        </w:r>
+      </w:fldSimple>
       <w:r>
         <w:t>: M2X command sent from a Linux machine.</w:t>
       </w:r>
@@ -5940,27 +5542,14 @@
       <w:r>
         <w:t xml:space="preserve">Figure </w:t>
       </w:r>
-      <w:r>
-        <w:fldChar w:fldCharType="begin"/>
-      </w:r>
-      <w:r>
-        <w:instrText xml:space="preserve"> SEQ Figure \* ARABIC </w:instrText>
-      </w:r>
-      <w:r>
-        <w:fldChar w:fldCharType="separate"/>
-      </w:r>
-      <w:r>
-        <w:rPr>
-          <w:noProof/>
-        </w:rPr>
-        <w:t>36</w:t>
-      </w:r>
-      <w:r>
-        <w:rPr>
-          <w:noProof/>
-        </w:rPr>
-        <w:fldChar w:fldCharType="end"/>
-      </w:r>
+      <w:fldSimple w:instr=" SEQ Figure \* ARABIC ">
+        <w:r>
+          <w:rPr>
+            <w:noProof/>
+          </w:rPr>
+          <w:t>36</w:t>
+        </w:r>
+      </w:fldSimple>
       <w:r>
         <w:t>: Command</w:t>
       </w:r>
@@ -6054,27 +5643,14 @@
       <w:r>
         <w:t xml:space="preserve">Figure </w:t>
       </w:r>
-      <w:r>
-        <w:fldChar w:fldCharType="begin"/>
-      </w:r>
-      <w:r>
-        <w:instrText xml:space="preserve"> SEQ Figure \* ARABIC </w:instrText>
-      </w:r>
-      <w:r>
-        <w:fldChar w:fldCharType="separate"/>
-      </w:r>
-      <w:r>
-        <w:rPr>
-          <w:noProof/>
-        </w:rPr>
-        <w:t>37</w:t>
-      </w:r>
-      <w:r>
-        <w:rPr>
-          <w:noProof/>
-        </w:rPr>
-        <w:fldChar w:fldCharType="end"/>
-      </w:r>
+      <w:fldSimple w:instr=" SEQ Figure \* ARABIC ">
+        <w:r>
+          <w:rPr>
+            <w:noProof/>
+          </w:rPr>
+          <w:t>37</w:t>
+        </w:r>
+      </w:fldSimple>
       <w:r>
         <w:t>: Commands coming in and going out.</w:t>
       </w:r>
@@ -9282,7 +8858,7 @@
 </file>
 
 <file path=customXml/itemProps1.xml><?xml version="1.0" encoding="utf-8"?>
-<ds:datastoreItem xmlns:ds="http://schemas.openxmlformats.org/officeDocument/2006/customXml" ds:itemID="{8D2DF641-D4D0-450F-919A-03AC04742B14}">
+<ds:datastoreItem xmlns:ds="http://schemas.openxmlformats.org/officeDocument/2006/customXml" ds:itemID="{FE553A0E-7DEF-4348-B8D9-B68F18BB2161}">
   <ds:schemaRefs>
     <ds:schemaRef ds:uri="http://schemas.openxmlformats.org/officeDocument/2006/bibliography"/>
   </ds:schemaRefs>

</xml_diff>